<commit_message>
a lot of things added
</commit_message>
<xml_diff>
--- a/3rd_Edition/Gordon(Cunbo)_Lee(Li)_Resume.docx
+++ b/3rd_Edition/Gordon(Cunbo)_Lee(Li)_Resume.docx
@@ -137,7 +137,7 @@
                                   <v:path o:extrusionok="f" gradientshapeok="t" o:connecttype="rect"/>
                                   <o:lock v:ext="edit" aspectratio="t"/>
                                 </v:shapetype>
-                                <v:shape id="_x0000_i1025" type="#_x0000_t75" style="width:97.7pt;height:97.7pt">
+                                <v:shape id="_x0000_i1025" type="#_x0000_t75" style="width:98pt;height:98pt">
                                   <v:imagedata r:id="rId4" o:title="ProfilePic"/>
                                 </v:shape>
                               </w:pict>
@@ -2022,6 +2022,8 @@
                               </w:rPr>
                               <w:t>Sep 2017 – May 2018</w:t>
                             </w:r>
+                            <w:bookmarkStart w:id="0" w:name="_GoBack"/>
+                            <w:bookmarkEnd w:id="0"/>
                             <w:r>
                               <w:rPr>
                                 <w:sz w:val="20"/>
@@ -2647,8 +2649,6 @@
                               </w:rPr>
                               <w:t>)</w:t>
                             </w:r>
-                            <w:bookmarkStart w:id="0" w:name="_GoBack"/>
-                            <w:bookmarkEnd w:id="0"/>
                           </w:p>
                           <w:p>
                             <w:pPr>
@@ -3141,6 +3141,8 @@
                         </w:rPr>
                         <w:t>Sep 2017 – May 2018</w:t>
                       </w:r>
+                      <w:bookmarkStart w:id="1" w:name="_GoBack"/>
+                      <w:bookmarkEnd w:id="1"/>
                       <w:r>
                         <w:rPr>
                           <w:sz w:val="20"/>
@@ -3766,8 +3768,6 @@
                         </w:rPr>
                         <w:t>)</w:t>
                       </w:r>
-                      <w:bookmarkStart w:id="1" w:name="_GoBack"/>
-                      <w:bookmarkEnd w:id="1"/>
                     </w:p>
                     <w:p>
                       <w:pPr>

</xml_diff>